<commit_message>
Añadido un punto más al orden del día 23-04-2023
</commit_message>
<xml_diff>
--- a/Documentacion/4 - Reuniones y ordenes del dia/Reunion 23-04-2023.docx
+++ b/Documentacion/4 - Reuniones y ordenes del dia/Reunion 23-04-2023.docx
@@ -37,7 +37,15 @@
         </w:numPr>
       </w:pPr>
       <w:r>
-        <w:t>No quedó claro en la última reunión quien se encargaría del diseño o del backend.</w:t>
+        <w:t xml:space="preserve">No quedó claro en la última reunión quien se encargaría del diseño o del </w:t>
+      </w:r>
+      <w:proofErr w:type="spellStart"/>
+      <w:r>
+        <w:t>backend</w:t>
+      </w:r>
+      <w:proofErr w:type="spellEnd"/>
+      <w:r>
+        <w:t>.</w:t>
       </w:r>
     </w:p>
     <w:p>
@@ -49,7 +57,13 @@
         </w:numPr>
       </w:pPr>
       <w:r>
-        <w:t>Tratar el tema de cómo debemos funcionar semana a semana.</w:t>
+        <w:t xml:space="preserve">Habilitar </w:t>
+      </w:r>
+      <w:r>
+        <w:t xml:space="preserve">con Eugenio el </w:t>
+      </w:r>
+      <w:r>
+        <w:t>túnel SSH para permitir la conexión a la BB.DD desde PHP</w:t>
       </w:r>
     </w:p>
     <w:p>
@@ -61,7 +75,7 @@
         </w:numPr>
       </w:pPr>
       <w:r>
-        <w:t>Enseñar los avances que ha hecho Santi estas últimas dos semanas, y enseñar los ejemplos JSON con los tipos de tests que vamos a hacer.</w:t>
+        <w:t>Tratar el tema de cómo debemos funcionar semana a semana.</w:t>
       </w:r>
     </w:p>
     <w:p>
@@ -73,7 +87,15 @@
         </w:numPr>
       </w:pPr>
       <w:r>
-        <w:t>Enseñar los avances de Juan Carlos con la BB.DD</w:t>
+        <w:t xml:space="preserve">Enseñar los avances que ha hecho Santi estas últimas dos semanas, y enseñar los ejemplos JSON con los tipos de </w:t>
+      </w:r>
+      <w:proofErr w:type="spellStart"/>
+      <w:r>
+        <w:t>tests</w:t>
+      </w:r>
+      <w:proofErr w:type="spellEnd"/>
+      <w:r>
+        <w:t xml:space="preserve"> que vamos a hacer.</w:t>
       </w:r>
     </w:p>
     <w:p>
@@ -85,7 +107,35 @@
         </w:numPr>
       </w:pPr>
       <w:r>
-        <w:t>Enseñar el funcionamiento de la aplicación MyChatGPT (o ChatGPT Personalizado)</w:t>
+        <w:t>Enseñar los avances de Juan Carlos con la BB.DD</w:t>
+      </w:r>
+    </w:p>
+    <w:p>
+      <w:pPr>
+        <w:pStyle w:val="Prrafodelista"/>
+        <w:numPr>
+          <w:ilvl w:val="0"/>
+          <w:numId w:val="1"/>
+        </w:numPr>
+      </w:pPr>
+      <w:r>
+        <w:t xml:space="preserve">Enseñar el funcionamiento de la aplicación </w:t>
+      </w:r>
+      <w:proofErr w:type="spellStart"/>
+      <w:r>
+        <w:t>MyChatGPT</w:t>
+      </w:r>
+      <w:proofErr w:type="spellEnd"/>
+      <w:r>
+        <w:t xml:space="preserve"> (o </w:t>
+      </w:r>
+      <w:proofErr w:type="spellStart"/>
+      <w:r>
+        <w:t>ChatGPT</w:t>
+      </w:r>
+      <w:proofErr w:type="spellEnd"/>
+      <w:r>
+        <w:t xml:space="preserve"> Personalizado)</w:t>
       </w:r>
     </w:p>
     <w:p>

</xml_diff>

<commit_message>
Ideas para preguntarle al tutor en la tutoría Añadidas al documento de orden del día, algunas de las cuestiones más relevantes que debemos preguntar el lunes 24 al tutor. Se admiten más sugerencias.
</commit_message>
<xml_diff>
--- a/Documentacion/4 - Reuniones y ordenes del dia/Reunion 23-04-2023.docx
+++ b/Documentacion/4 - Reuniones y ordenes del dia/Reunion 23-04-2023.docx
@@ -37,13 +37,62 @@
         </w:numPr>
       </w:pPr>
       <w:r>
-        <w:t xml:space="preserve">No quedó claro en la última reunión quien se encargaría del diseño o del </w:t>
-      </w:r>
-      <w:proofErr w:type="spellStart"/>
-      <w:r>
-        <w:t>backend</w:t>
-      </w:r>
-      <w:proofErr w:type="spellEnd"/>
+        <w:t>No quedó claro en la última reunión quien se encargaría del diseño o del backend.</w:t>
+      </w:r>
+    </w:p>
+    <w:p>
+      <w:pPr>
+        <w:pStyle w:val="Prrafodelista"/>
+        <w:numPr>
+          <w:ilvl w:val="0"/>
+          <w:numId w:val="1"/>
+        </w:numPr>
+      </w:pPr>
+      <w:r>
+        <w:t xml:space="preserve">Habilitar </w:t>
+      </w:r>
+      <w:r>
+        <w:t xml:space="preserve">con Eugenio el </w:t>
+      </w:r>
+      <w:r>
+        <w:t>túnel SSH para permitir la conexión a la BB.DD desde PHP</w:t>
+      </w:r>
+    </w:p>
+    <w:p>
+      <w:pPr>
+        <w:pStyle w:val="Prrafodelista"/>
+        <w:numPr>
+          <w:ilvl w:val="0"/>
+          <w:numId w:val="1"/>
+        </w:numPr>
+      </w:pPr>
+      <w:r>
+        <w:t>Tratar el tema de cómo debemos funcionar semana a semana.</w:t>
+      </w:r>
+    </w:p>
+    <w:p>
+      <w:pPr>
+        <w:pStyle w:val="Prrafodelista"/>
+        <w:numPr>
+          <w:ilvl w:val="0"/>
+          <w:numId w:val="1"/>
+        </w:numPr>
+      </w:pPr>
+      <w:r>
+        <w:t>Enseñar los avances que ha hecho Santi estas últimas dos semanas, y enseñar los ejemplos JSON con los tipos de tests que vamos a hacer.</w:t>
+      </w:r>
+    </w:p>
+    <w:p>
+      <w:pPr>
+        <w:pStyle w:val="Prrafodelista"/>
+        <w:numPr>
+          <w:ilvl w:val="0"/>
+          <w:numId w:val="1"/>
+        </w:numPr>
+      </w:pPr>
+      <w:r>
+        <w:t>Enseñar los avances de Juan Carlos con la BB.DD</w:t>
+      </w:r>
       <w:r>
         <w:t>.</w:t>
       </w:r>
@@ -57,13 +106,7 @@
         </w:numPr>
       </w:pPr>
       <w:r>
-        <w:t xml:space="preserve">Habilitar </w:t>
-      </w:r>
-      <w:r>
-        <w:t xml:space="preserve">con Eugenio el </w:t>
-      </w:r>
-      <w:r>
-        <w:t>túnel SSH para permitir la conexión a la BB.DD desde PHP</w:t>
+        <w:t>Enseñar el funcionamiento de la aplicación MyChatGPT (o ChatGPT Personalizado)</w:t>
       </w:r>
     </w:p>
     <w:p>
@@ -75,78 +118,6 @@
         </w:numPr>
       </w:pPr>
       <w:r>
-        <w:t>Tratar el tema de cómo debemos funcionar semana a semana.</w:t>
-      </w:r>
-    </w:p>
-    <w:p>
-      <w:pPr>
-        <w:pStyle w:val="Prrafodelista"/>
-        <w:numPr>
-          <w:ilvl w:val="0"/>
-          <w:numId w:val="1"/>
-        </w:numPr>
-      </w:pPr>
-      <w:r>
-        <w:t xml:space="preserve">Enseñar los avances que ha hecho Santi estas últimas dos semanas, y enseñar los ejemplos JSON con los tipos de </w:t>
-      </w:r>
-      <w:proofErr w:type="spellStart"/>
-      <w:r>
-        <w:t>tests</w:t>
-      </w:r>
-      <w:proofErr w:type="spellEnd"/>
-      <w:r>
-        <w:t xml:space="preserve"> que vamos a hacer.</w:t>
-      </w:r>
-    </w:p>
-    <w:p>
-      <w:pPr>
-        <w:pStyle w:val="Prrafodelista"/>
-        <w:numPr>
-          <w:ilvl w:val="0"/>
-          <w:numId w:val="1"/>
-        </w:numPr>
-      </w:pPr>
-      <w:r>
-        <w:t>Enseñar los avances de Juan Carlos con la BB.DD</w:t>
-      </w:r>
-    </w:p>
-    <w:p>
-      <w:pPr>
-        <w:pStyle w:val="Prrafodelista"/>
-        <w:numPr>
-          <w:ilvl w:val="0"/>
-          <w:numId w:val="1"/>
-        </w:numPr>
-      </w:pPr>
-      <w:r>
-        <w:t xml:space="preserve">Enseñar el funcionamiento de la aplicación </w:t>
-      </w:r>
-      <w:proofErr w:type="spellStart"/>
-      <w:r>
-        <w:t>MyChatGPT</w:t>
-      </w:r>
-      <w:proofErr w:type="spellEnd"/>
-      <w:r>
-        <w:t xml:space="preserve"> (o </w:t>
-      </w:r>
-      <w:proofErr w:type="spellStart"/>
-      <w:r>
-        <w:t>ChatGPT</w:t>
-      </w:r>
-      <w:proofErr w:type="spellEnd"/>
-      <w:r>
-        <w:t xml:space="preserve"> Personalizado)</w:t>
-      </w:r>
-    </w:p>
-    <w:p>
-      <w:pPr>
-        <w:pStyle w:val="Prrafodelista"/>
-        <w:numPr>
-          <w:ilvl w:val="0"/>
-          <w:numId w:val="1"/>
-        </w:numPr>
-      </w:pPr>
-      <w:r>
         <w:t xml:space="preserve">Tratar el tema de: </w:t>
       </w:r>
       <w:r>
@@ -157,6 +128,60 @@
       </w:r>
       <w:r>
         <w:t>s 24?</w:t>
+      </w:r>
+    </w:p>
+    <w:p>
+      <w:pPr>
+        <w:pStyle w:val="Prrafodelista"/>
+        <w:numPr>
+          <w:ilvl w:val="1"/>
+          <w:numId w:val="1"/>
+        </w:numPr>
+      </w:pPr>
+      <w:r>
+        <w:t>¿Nos recomiendas usar Laravel?</w:t>
+      </w:r>
+    </w:p>
+    <w:p>
+      <w:pPr>
+        <w:pStyle w:val="Prrafodelista"/>
+        <w:numPr>
+          <w:ilvl w:val="1"/>
+          <w:numId w:val="1"/>
+        </w:numPr>
+      </w:pPr>
+      <w:r>
+        <w:t>¿Có</w:t>
+      </w:r>
+      <w:r>
+        <w:t>mo hay que presentar la documentacion del proyecto de cara a su evaluacion, y de que cosas tiene que constar</w:t>
+      </w:r>
+      <w:r>
+        <w:t>?</w:t>
+      </w:r>
+    </w:p>
+    <w:p>
+      <w:pPr>
+        <w:pStyle w:val="Prrafodelista"/>
+        <w:numPr>
+          <w:ilvl w:val="1"/>
+          <w:numId w:val="1"/>
+        </w:numPr>
+      </w:pPr>
+      <w:r>
+        <w:t>¿Cada cuanto vas a hacer las sesiones de control para ver cómo vamos?</w:t>
+      </w:r>
+    </w:p>
+    <w:p>
+      <w:pPr>
+        <w:pStyle w:val="Prrafodelista"/>
+        <w:numPr>
+          <w:ilvl w:val="1"/>
+          <w:numId w:val="1"/>
+        </w:numPr>
+      </w:pPr>
+      <w:r>
+        <w:t>Sugerencias para preguntarle más cosas […]</w:t>
       </w:r>
     </w:p>
     <w:sectPr>

</xml_diff>

<commit_message>
Modificación punto del orden del día 23-04-2023
Modificación punto del orden del día 23-04-2023
</commit_message>
<xml_diff>
--- a/Documentacion/4 - Reuniones y ordenes del dia/Reunion 23-04-2023.docx
+++ b/Documentacion/4 - Reuniones y ordenes del dia/Reunion 23-04-2023.docx
@@ -67,6 +67,57 @@
         </w:numPr>
       </w:pPr>
       <w:r>
+        <w:t>¿Vamos a usar Laravel al final o no?</w:t>
+      </w:r>
+    </w:p>
+    <w:p>
+      <w:r>
+        <w:drawing>
+          <wp:inline distT="0" distB="0" distL="0" distR="0" wp14:anchorId="460112D9" wp14:editId="72789AC6">
+            <wp:extent cx="5400040" cy="437515"/>
+            <wp:effectExtent l="0" t="0" r="0" b="635"/>
+            <wp:docPr id="1" name="Imagen 1"/>
+            <wp:cNvGraphicFramePr>
+              <a:graphicFrameLocks xmlns:a="http://schemas.openxmlformats.org/drawingml/2006/main" noChangeAspect="1"/>
+            </wp:cNvGraphicFramePr>
+            <a:graphic xmlns:a="http://schemas.openxmlformats.org/drawingml/2006/main">
+              <a:graphicData uri="http://schemas.openxmlformats.org/drawingml/2006/picture">
+                <pic:pic xmlns:pic="http://schemas.openxmlformats.org/drawingml/2006/picture">
+                  <pic:nvPicPr>
+                    <pic:cNvPr id="1" name=""/>
+                    <pic:cNvPicPr/>
+                  </pic:nvPicPr>
+                  <pic:blipFill>
+                    <a:blip r:embed="rId5"/>
+                    <a:stretch>
+                      <a:fillRect/>
+                    </a:stretch>
+                  </pic:blipFill>
+                  <pic:spPr>
+                    <a:xfrm>
+                      <a:off x="0" y="0"/>
+                      <a:ext cx="5400040" cy="437515"/>
+                    </a:xfrm>
+                    <a:prstGeom prst="rect">
+                      <a:avLst/>
+                    </a:prstGeom>
+                  </pic:spPr>
+                </pic:pic>
+              </a:graphicData>
+            </a:graphic>
+          </wp:inline>
+        </w:drawing>
+      </w:r>
+    </w:p>
+    <w:p>
+      <w:pPr>
+        <w:pStyle w:val="Prrafodelista"/>
+        <w:numPr>
+          <w:ilvl w:val="0"/>
+          <w:numId w:val="1"/>
+        </w:numPr>
+      </w:pPr>
+      <w:r>
         <w:t>Tratar el tema de cómo debemos funcionar semana a semana.</w:t>
       </w:r>
     </w:p>
@@ -128,18 +179,6 @@
       </w:r>
       <w:r>
         <w:t>s 24?</w:t>
-      </w:r>
-    </w:p>
-    <w:p>
-      <w:pPr>
-        <w:pStyle w:val="Prrafodelista"/>
-        <w:numPr>
-          <w:ilvl w:val="1"/>
-          <w:numId w:val="1"/>
-        </w:numPr>
-      </w:pPr>
-      <w:r>
-        <w:t>¿Nos recomiendas usar Laravel?</w:t>
       </w:r>
     </w:p>
     <w:p>

</xml_diff>